<commit_message>
:smile: Added diagram and doing some stuff
</commit_message>
<xml_diff>
--- a/Functioneel & Technisch ontwerp Uitdaging.docx
+++ b/Functioneel & Technisch ontwerp Uitdaging.docx
@@ -394,7 +394,8 @@
           <w:p>
             <w:pPr>
               <w:pStyle w:val="Normal"/>
-              <w:widowControl/>
+              <w:widowControl w:val="false"/>
+              <w:suppressAutoHyphens w:val="true"/>
               <w:spacing w:lineRule="auto" w:line="240" w:before="0" w:after="0"/>
               <w:jc w:val="left"/>
               <w:rPr>
@@ -427,7 +428,8 @@
           <w:p>
             <w:pPr>
               <w:pStyle w:val="Normal"/>
-              <w:widowControl/>
+              <w:widowControl w:val="false"/>
+              <w:suppressAutoHyphens w:val="true"/>
               <w:spacing w:lineRule="auto" w:line="240" w:before="0" w:after="0"/>
               <w:jc w:val="left"/>
               <w:cnfStyle w:val="100000000000" w:firstRow="1" w:lastRow="0" w:firstColumn="0" w:lastColumn="0" w:oddVBand="0" w:evenVBand="0" w:oddHBand="0" w:evenHBand="0" w:firstRowFirstColumn="0" w:firstRowLastColumn="0" w:lastRowFirstColumn="0" w:lastRowLastColumn="0"/>
@@ -461,7 +463,8 @@
           <w:p>
             <w:pPr>
               <w:pStyle w:val="Normal"/>
-              <w:widowControl/>
+              <w:widowControl w:val="false"/>
+              <w:suppressAutoHyphens w:val="true"/>
               <w:spacing w:lineRule="auto" w:line="240" w:before="0" w:after="0"/>
               <w:jc w:val="left"/>
               <w:cnfStyle w:val="100000000000" w:firstRow="1" w:lastRow="0" w:firstColumn="0" w:lastColumn="0" w:oddVBand="0" w:evenVBand="0" w:oddHBand="0" w:evenHBand="0" w:firstRowFirstColumn="0" w:firstRowLastColumn="0" w:lastRowFirstColumn="0" w:lastRowLastColumn="0"/>
@@ -495,7 +498,8 @@
           <w:p>
             <w:pPr>
               <w:pStyle w:val="Normal"/>
-              <w:widowControl/>
+              <w:widowControl w:val="false"/>
+              <w:suppressAutoHyphens w:val="true"/>
               <w:spacing w:lineRule="auto" w:line="240" w:before="0" w:after="0"/>
               <w:jc w:val="left"/>
               <w:cnfStyle w:val="100000000000" w:firstRow="1" w:lastRow="0" w:firstColumn="0" w:lastColumn="0" w:oddVBand="0" w:evenVBand="0" w:oddHBand="0" w:evenHBand="0" w:firstRowFirstColumn="0" w:firstRowLastColumn="0" w:lastRowFirstColumn="0" w:lastRowLastColumn="0"/>
@@ -505,13 +509,9 @@
             </w:pPr>
             <w:r>
               <w:rPr>
-                <w:rFonts w:eastAsia="Calibri" w:cs=""/>
                 <w:b/>
                 <w:bCs/>
-                <w:kern w:val="0"/>
-                <w:sz w:val="22"/>
-                <w:szCs w:val="22"/>
-                <w:lang w:val="nl-NL" w:eastAsia="en-US" w:bidi="ar-SA"/>
+                <w:lang w:val="nl-NL"/>
               </w:rPr>
             </w:r>
           </w:p>
@@ -533,7 +533,8 @@
           <w:p>
             <w:pPr>
               <w:pStyle w:val="Normal"/>
-              <w:widowControl/>
+              <w:widowControl w:val="false"/>
+              <w:suppressAutoHyphens w:val="true"/>
               <w:spacing w:lineRule="auto" w:line="240" w:before="0" w:after="0"/>
               <w:jc w:val="left"/>
               <w:rPr>
@@ -566,7 +567,8 @@
           <w:p>
             <w:pPr>
               <w:pStyle w:val="Normal"/>
-              <w:widowControl/>
+              <w:widowControl w:val="false"/>
+              <w:suppressAutoHyphens w:val="true"/>
               <w:spacing w:lineRule="auto" w:line="240" w:before="0" w:after="0"/>
               <w:jc w:val="left"/>
               <w:cnfStyle w:val="000000100000" w:firstRow="0" w:lastRow="0" w:firstColumn="0" w:lastColumn="0" w:oddVBand="0" w:evenVBand="0" w:oddHBand="1" w:evenHBand="0" w:firstRowFirstColumn="0" w:firstRowLastColumn="0" w:lastRowFirstColumn="0" w:lastRowLastColumn="0"/>
@@ -598,7 +600,8 @@
           <w:p>
             <w:pPr>
               <w:pStyle w:val="Normal"/>
-              <w:widowControl/>
+              <w:widowControl w:val="false"/>
+              <w:suppressAutoHyphens w:val="true"/>
               <w:spacing w:lineRule="auto" w:line="240" w:before="0" w:after="0"/>
               <w:jc w:val="left"/>
               <w:cnfStyle w:val="000000100000" w:firstRow="0" w:lastRow="0" w:firstColumn="0" w:lastColumn="0" w:oddVBand="0" w:evenVBand="0" w:oddHBand="1" w:evenHBand="0" w:firstRowFirstColumn="0" w:firstRowLastColumn="0" w:lastRowFirstColumn="0" w:lastRowLastColumn="0"/>
@@ -629,7 +632,8 @@
           <w:p>
             <w:pPr>
               <w:pStyle w:val="Normal"/>
-              <w:widowControl/>
+              <w:widowControl w:val="false"/>
+              <w:suppressAutoHyphens w:val="true"/>
               <w:spacing w:lineRule="auto" w:line="240" w:before="0" w:after="0"/>
               <w:jc w:val="left"/>
               <w:cnfStyle w:val="000000100000" w:firstRow="0" w:lastRow="0" w:firstColumn="0" w:lastColumn="0" w:oddVBand="0" w:evenVBand="0" w:oddHBand="1" w:evenHBand="0" w:firstRowFirstColumn="0" w:firstRowLastColumn="0" w:lastRowFirstColumn="0" w:lastRowLastColumn="0"/>
@@ -639,11 +643,7 @@
             </w:pPr>
             <w:r>
               <w:rPr>
-                <w:rFonts w:eastAsia="Calibri" w:cs=""/>
-                <w:kern w:val="0"/>
-                <w:sz w:val="22"/>
-                <w:szCs w:val="22"/>
-                <w:lang w:val="nl-NL" w:eastAsia="en-US" w:bidi="ar-SA"/>
+                <w:lang w:val="nl-NL"/>
               </w:rPr>
             </w:r>
           </w:p>
@@ -662,7 +662,8 @@
           <w:p>
             <w:pPr>
               <w:pStyle w:val="Normal"/>
-              <w:widowControl/>
+              <w:widowControl w:val="false"/>
+              <w:suppressAutoHyphens w:val="true"/>
               <w:spacing w:lineRule="auto" w:line="240" w:before="0" w:after="0"/>
               <w:jc w:val="left"/>
               <w:rPr>
@@ -671,13 +672,9 @@
             </w:pPr>
             <w:r>
               <w:rPr>
-                <w:rFonts w:eastAsia="Calibri" w:cs=""/>
                 <w:b/>
                 <w:bCs/>
-                <w:kern w:val="0"/>
-                <w:sz w:val="22"/>
-                <w:szCs w:val="22"/>
-                <w:lang w:val="nl-NL" w:eastAsia="en-US" w:bidi="ar-SA"/>
+                <w:lang w:val="nl-NL"/>
               </w:rPr>
             </w:r>
           </w:p>
@@ -693,7 +690,8 @@
           <w:p>
             <w:pPr>
               <w:pStyle w:val="Normal"/>
-              <w:widowControl/>
+              <w:widowControl w:val="false"/>
+              <w:suppressAutoHyphens w:val="true"/>
               <w:spacing w:lineRule="auto" w:line="240" w:before="0" w:after="0"/>
               <w:jc w:val="left"/>
               <w:cnfStyle w:val="000000000000" w:firstRow="0" w:lastRow="0" w:firstColumn="0" w:lastColumn="0" w:oddVBand="0" w:evenVBand="0" w:oddHBand="0" w:evenHBand="0" w:firstRowFirstColumn="0" w:firstRowLastColumn="0" w:lastRowFirstColumn="0" w:lastRowLastColumn="0"/>
@@ -703,11 +701,7 @@
             </w:pPr>
             <w:r>
               <w:rPr>
-                <w:rFonts w:eastAsia="Calibri" w:cs=""/>
-                <w:kern w:val="0"/>
-                <w:sz w:val="22"/>
-                <w:szCs w:val="22"/>
-                <w:lang w:val="nl-NL" w:eastAsia="en-US" w:bidi="ar-SA"/>
+                <w:lang w:val="nl-NL"/>
               </w:rPr>
             </w:r>
           </w:p>
@@ -723,7 +717,8 @@
           <w:p>
             <w:pPr>
               <w:pStyle w:val="Normal"/>
-              <w:widowControl/>
+              <w:widowControl w:val="false"/>
+              <w:suppressAutoHyphens w:val="true"/>
               <w:spacing w:lineRule="auto" w:line="240" w:before="0" w:after="0"/>
               <w:jc w:val="left"/>
               <w:cnfStyle w:val="000000000000" w:firstRow="0" w:lastRow="0" w:firstColumn="0" w:lastColumn="0" w:oddVBand="0" w:evenVBand="0" w:oddHBand="0" w:evenHBand="0" w:firstRowFirstColumn="0" w:firstRowLastColumn="0" w:lastRowFirstColumn="0" w:lastRowLastColumn="0"/>
@@ -733,11 +728,7 @@
             </w:pPr>
             <w:r>
               <w:rPr>
-                <w:rFonts w:eastAsia="Calibri" w:cs=""/>
-                <w:kern w:val="0"/>
-                <w:sz w:val="22"/>
-                <w:szCs w:val="22"/>
-                <w:lang w:val="nl-NL" w:eastAsia="en-US" w:bidi="ar-SA"/>
+                <w:lang w:val="nl-NL"/>
               </w:rPr>
             </w:r>
           </w:p>
@@ -752,7 +743,8 @@
           <w:p>
             <w:pPr>
               <w:pStyle w:val="Normal"/>
-              <w:widowControl/>
+              <w:widowControl w:val="false"/>
+              <w:suppressAutoHyphens w:val="true"/>
               <w:spacing w:lineRule="auto" w:line="240" w:before="0" w:after="0"/>
               <w:jc w:val="left"/>
               <w:cnfStyle w:val="000000000000" w:firstRow="0" w:lastRow="0" w:firstColumn="0" w:lastColumn="0" w:oddVBand="0" w:evenVBand="0" w:oddHBand="0" w:evenHBand="0" w:firstRowFirstColumn="0" w:firstRowLastColumn="0" w:lastRowFirstColumn="0" w:lastRowLastColumn="0"/>
@@ -762,11 +754,7 @@
             </w:pPr>
             <w:r>
               <w:rPr>
-                <w:rFonts w:eastAsia="Calibri" w:cs=""/>
-                <w:kern w:val="0"/>
-                <w:sz w:val="22"/>
-                <w:szCs w:val="22"/>
-                <w:lang w:val="nl-NL" w:eastAsia="en-US" w:bidi="ar-SA"/>
+                <w:lang w:val="nl-NL"/>
               </w:rPr>
             </w:r>
           </w:p>
@@ -796,7 +784,7 @@
       <w:sdtContent>
         <w:p>
           <w:pPr>
-            <w:pStyle w:val="ContentsHeading"/>
+            <w:pStyle w:val="TOAHeading"/>
             <w:suppressLineNumbers/>
             <w:ind w:left="0" w:hanging="0"/>
             <w:rPr>
@@ -833,6 +821,7 @@
             <w:rPr>
               <w:webHidden/>
               <w:rStyle w:val="IndexLink"/>
+              <w:vanish w:val="false"/>
             </w:rPr>
             <w:instrText> TOC \z \o "1-3" \u \h</w:instrText>
           </w:r>
@@ -840,6 +829,7 @@
             <w:rPr>
               <w:webHidden/>
               <w:rStyle w:val="IndexLink"/>
+              <w:vanish w:val="false"/>
             </w:rPr>
             <w:fldChar w:fldCharType="separate"/>
           </w:r>
@@ -848,6 +838,7 @@
               <w:rPr>
                 <w:webHidden/>
                 <w:rStyle w:val="IndexLink"/>
+                <w:vanish w:val="false"/>
               </w:rPr>
               <w:t>Versiegeschiedenis</w:t>
               <w:tab/>
@@ -869,6 +860,7 @@
               <w:rPr>
                 <w:webHidden/>
                 <w:rStyle w:val="IndexLink"/>
+                <w:vanish w:val="false"/>
               </w:rPr>
               <w:t>1. Over dit document (aanleiding en specificering)</w:t>
               <w:tab/>
@@ -890,6 +882,7 @@
               <w:rPr>
                 <w:webHidden/>
                 <w:rStyle w:val="IndexLink"/>
+                <w:vanish w:val="false"/>
               </w:rPr>
               <w:t>Functioneel ontwerp</w:t>
               <w:tab/>
@@ -911,6 +904,7 @@
               <w:rPr>
                 <w:webHidden/>
                 <w:rStyle w:val="IndexLink"/>
+                <w:vanish w:val="false"/>
               </w:rPr>
               <w:t>2. Front-end</w:t>
               <w:tab/>
@@ -932,6 +926,7 @@
               <w:rPr>
                 <w:webHidden/>
                 <w:rStyle w:val="IndexLink"/>
+                <w:vanish w:val="false"/>
               </w:rPr>
               <w:t>2.1 Omschrijving van het product</w:t>
               <w:tab/>
@@ -953,6 +948,7 @@
               <w:rPr>
                 <w:webHidden/>
                 <w:rStyle w:val="IndexLink"/>
+                <w:vanish w:val="false"/>
               </w:rPr>
               <w:t>2.2 Functionaliteiten</w:t>
               <w:tab/>
@@ -974,6 +970,7 @@
               <w:rPr>
                 <w:webHidden/>
                 <w:rStyle w:val="IndexLink"/>
+                <w:vanish w:val="false"/>
               </w:rPr>
               <w:t>2.3 Wireframes</w:t>
               <w:tab/>
@@ -995,6 +992,7 @@
               <w:rPr>
                 <w:webHidden/>
                 <w:rStyle w:val="IndexLink"/>
+                <w:vanish w:val="false"/>
               </w:rPr>
               <w:t>2.4 Navigatie</w:t>
               <w:tab/>
@@ -1016,6 +1014,7 @@
               <w:rPr>
                 <w:webHidden/>
                 <w:rStyle w:val="IndexLink"/>
+                <w:vanish w:val="false"/>
               </w:rPr>
               <w:t>2.5 Pagina’s</w:t>
               <w:tab/>
@@ -1037,6 +1036,7 @@
               <w:rPr>
                 <w:webHidden/>
                 <w:rStyle w:val="IndexLink"/>
+                <w:vanish w:val="false"/>
               </w:rPr>
               <w:t>2.6 Grafisch ontwerp</w:t>
               <w:tab/>
@@ -1058,6 +1058,7 @@
               <w:rPr>
                 <w:webHidden/>
                 <w:rStyle w:val="IndexLink"/>
+                <w:vanish w:val="false"/>
               </w:rPr>
               <w:t>2.7 Conclusie</w:t>
               <w:tab/>
@@ -1079,6 +1080,7 @@
               <w:rPr>
                 <w:webHidden/>
                 <w:rStyle w:val="IndexLink"/>
+                <w:vanish w:val="false"/>
               </w:rPr>
               <w:t>3. Backend</w:t>
               <w:tab/>
@@ -1100,6 +1102,7 @@
               <w:rPr>
                 <w:webHidden/>
                 <w:rStyle w:val="IndexLink"/>
+                <w:vanish w:val="false"/>
               </w:rPr>
               <w:t>3.1 Omschrijving van het product</w:t>
               <w:tab/>
@@ -1121,6 +1124,7 @@
               <w:rPr>
                 <w:webHidden/>
                 <w:rStyle w:val="IndexLink"/>
+                <w:vanish w:val="false"/>
               </w:rPr>
               <w:t>3.1.1 Omschrijving “Lobby”</w:t>
               <w:tab/>
@@ -1142,6 +1146,7 @@
               <w:rPr>
                 <w:webHidden/>
                 <w:rStyle w:val="IndexLink"/>
+                <w:vanish w:val="false"/>
               </w:rPr>
               <w:t>3.2 Functionaliteiten</w:t>
               <w:tab/>
@@ -1163,6 +1168,7 @@
               <w:rPr>
                 <w:webHidden/>
                 <w:rStyle w:val="IndexLink"/>
+                <w:vanish w:val="false"/>
               </w:rPr>
               <w:t>3.3 Project afbakening</w:t>
               <w:tab/>
@@ -1184,6 +1190,7 @@
               <w:rPr>
                 <w:webHidden/>
                 <w:rStyle w:val="IndexLink"/>
+                <w:vanish w:val="false"/>
               </w:rPr>
               <w:t>Technisch ontwerp</w:t>
               <w:tab/>
@@ -1193,6 +1200,7 @@
           <w:r>
             <w:rPr>
               <w:rStyle w:val="IndexLink"/>
+              <w:vanish w:val="false"/>
             </w:rPr>
             <w:fldChar w:fldCharType="end"/>
           </w:r>
@@ -1270,7 +1278,6 @@
         </w:rPr>
       </w:pPr>
       <w:bookmarkStart w:id="4" w:name="__RefHeading___Toc303_4096020468"/>
-      <w:bookmarkStart w:id="5" w:name="_Toc84254133"/>
       <w:bookmarkEnd w:id="4"/>
       <w:r>
         <w:rPr>
@@ -1286,34 +1293,34 @@
           <w:lang w:val="nl-NL"/>
         </w:rPr>
       </w:pPr>
+      <w:bookmarkStart w:id="5" w:name="__RefHeading___Toc305_4096020468"/>
       <w:bookmarkStart w:id="6" w:name="_Toc84254133"/>
-      <w:bookmarkStart w:id="7" w:name="__RefHeading___Toc305_4096020468"/>
+      <w:bookmarkEnd w:id="5"/>
+      <w:r>
+        <w:rPr>
+          <w:lang w:val="nl-NL"/>
+        </w:rPr>
+        <w:t>2. Front-end</w:t>
+      </w:r>
+      <w:bookmarkEnd w:id="6"/>
+    </w:p>
+    <w:p>
+      <w:pPr>
+        <w:pStyle w:val="Heading2"/>
+        <w:rPr>
+          <w:lang w:val="nl-NL"/>
+        </w:rPr>
+      </w:pPr>
+      <w:bookmarkStart w:id="7" w:name="__RefHeading___Toc307_4096020468"/>
+      <w:bookmarkStart w:id="8" w:name="_Toc84254134"/>
       <w:bookmarkEnd w:id="7"/>
       <w:r>
         <w:rPr>
           <w:lang w:val="nl-NL"/>
         </w:rPr>
-        <w:t>2. Front-end</w:t>
-      </w:r>
-      <w:bookmarkEnd w:id="6"/>
-    </w:p>
-    <w:p>
-      <w:pPr>
-        <w:pStyle w:val="Heading2"/>
-        <w:rPr>
-          <w:lang w:val="nl-NL"/>
-        </w:rPr>
-      </w:pPr>
-      <w:bookmarkStart w:id="8" w:name="__RefHeading___Toc307_4096020468"/>
-      <w:bookmarkStart w:id="9" w:name="_Toc84254134"/>
+        <w:t>2.1 Omschrijving van het product</w:t>
+      </w:r>
       <w:bookmarkEnd w:id="8"/>
-      <w:r>
-        <w:rPr>
-          <w:lang w:val="nl-NL"/>
-        </w:rPr>
-        <w:t>2.1 Omschrijving van het product</w:t>
-      </w:r>
-      <w:bookmarkEnd w:id="9"/>
     </w:p>
     <w:p>
       <w:pPr>
@@ -1340,13 +1347,7 @@
         <w:rPr>
           <w:lang w:val="nl-NL"/>
         </w:rPr>
-        <w:t xml:space="preserve"> project zal bouwen bestaat uit een omvattende pagina waarbinnen de games </w:t>
-      </w:r>
-      <w:r>
-        <w:rPr>
-          <w:lang w:val="nl-NL"/>
-        </w:rPr>
-        <w:t>plaatsvinden.</w:t>
+        <w:t xml:space="preserve"> project zal bouwen bestaat uit een omvattende pagina waarbinnen de games plaatsvinden.</w:t>
       </w:r>
     </w:p>
     <w:p>
@@ -1356,16 +1357,16 @@
           <w:lang w:val="nl-NL"/>
         </w:rPr>
       </w:pPr>
-      <w:bookmarkStart w:id="10" w:name="__RefHeading___Toc309_4096020468"/>
-      <w:bookmarkStart w:id="11" w:name="_Toc84254135"/>
+      <w:bookmarkStart w:id="9" w:name="__RefHeading___Toc309_4096020468"/>
+      <w:bookmarkStart w:id="10" w:name="_Toc84254135"/>
+      <w:bookmarkEnd w:id="9"/>
+      <w:r>
+        <w:rPr>
+          <w:lang w:val="nl-NL"/>
+        </w:rPr>
+        <w:t>2.2 Functionaliteiten</w:t>
+      </w:r>
       <w:bookmarkEnd w:id="10"/>
-      <w:r>
-        <w:rPr>
-          <w:lang w:val="nl-NL"/>
-        </w:rPr>
-        <w:t>2.2 Functionaliteiten</w:t>
-      </w:r>
-      <w:bookmarkEnd w:id="11"/>
     </w:p>
     <w:p>
       <w:pPr>
@@ -1570,16 +1571,48 @@
           <w:lang w:val="nl-NL"/>
         </w:rPr>
       </w:pPr>
-      <w:bookmarkStart w:id="12" w:name="__RefHeading___Toc311_4096020468"/>
-      <w:bookmarkStart w:id="13" w:name="_Toc84254136"/>
+      <w:bookmarkStart w:id="11" w:name="__RefHeading___Toc311_4096020468"/>
+      <w:bookmarkStart w:id="12" w:name="_Toc84254136"/>
+      <w:bookmarkEnd w:id="11"/>
+      <w:r>
+        <w:rPr>
+          <w:lang w:val="nl-NL"/>
+        </w:rPr>
+        <w:t>2.3 Wireframes</w:t>
+      </w:r>
       <w:bookmarkEnd w:id="12"/>
-      <w:r>
-        <w:rPr>
-          <w:lang w:val="nl-NL"/>
-        </w:rPr>
-        <w:t>2.3 Wireframes</w:t>
-      </w:r>
+    </w:p>
+    <w:p>
+      <w:pPr>
+        <w:pStyle w:val="Normal"/>
+        <w:rPr>
+          <w:lang w:val="nl-NL"/>
+        </w:rPr>
+      </w:pPr>
+      <w:r>
+        <w:rPr>
+          <w:lang w:val="nl-NL"/>
+        </w:rPr>
+        <w:t>S</w:t>
+      </w:r>
+    </w:p>
+    <w:p>
+      <w:pPr>
+        <w:pStyle w:val="Heading2"/>
+        <w:rPr>
+          <w:lang w:val="nl-NL"/>
+        </w:rPr>
+      </w:pPr>
+      <w:bookmarkStart w:id="13" w:name="__RefHeading___Toc313_4096020468"/>
+      <w:bookmarkStart w:id="14" w:name="_Toc84254137"/>
       <w:bookmarkEnd w:id="13"/>
+      <w:r>
+        <w:rPr>
+          <w:lang w:val="nl-NL"/>
+        </w:rPr>
+        <w:t>2.4 Navigatie</w:t>
+      </w:r>
+      <w:bookmarkEnd w:id="14"/>
     </w:p>
     <w:p>
       <w:pPr>
@@ -1602,16 +1635,16 @@
           <w:lang w:val="nl-NL"/>
         </w:rPr>
       </w:pPr>
-      <w:bookmarkStart w:id="14" w:name="__RefHeading___Toc313_4096020468"/>
-      <w:bookmarkStart w:id="15" w:name="_Toc84254137"/>
-      <w:bookmarkEnd w:id="14"/>
-      <w:r>
-        <w:rPr>
-          <w:lang w:val="nl-NL"/>
-        </w:rPr>
-        <w:t>2.4 Navigatie</w:t>
-      </w:r>
+      <w:bookmarkStart w:id="15" w:name="__RefHeading___Toc315_4096020468"/>
+      <w:bookmarkStart w:id="16" w:name="_Toc84254138"/>
       <w:bookmarkEnd w:id="15"/>
+      <w:r>
+        <w:rPr>
+          <w:lang w:val="nl-NL"/>
+        </w:rPr>
+        <w:t>2.5 Pagina’s</w:t>
+      </w:r>
+      <w:bookmarkEnd w:id="16"/>
     </w:p>
     <w:p>
       <w:pPr>
@@ -1634,16 +1667,16 @@
           <w:lang w:val="nl-NL"/>
         </w:rPr>
       </w:pPr>
-      <w:bookmarkStart w:id="16" w:name="__RefHeading___Toc315_4096020468"/>
-      <w:bookmarkStart w:id="17" w:name="_Toc84254138"/>
-      <w:bookmarkEnd w:id="16"/>
-      <w:r>
-        <w:rPr>
-          <w:lang w:val="nl-NL"/>
-        </w:rPr>
-        <w:t>2.5 Pagina’s</w:t>
-      </w:r>
+      <w:bookmarkStart w:id="17" w:name="__RefHeading___Toc317_4096020468"/>
+      <w:bookmarkStart w:id="18" w:name="_Toc84254139"/>
       <w:bookmarkEnd w:id="17"/>
+      <w:r>
+        <w:rPr>
+          <w:lang w:val="nl-NL"/>
+        </w:rPr>
+        <w:t>2.6 Grafisch ontwerp</w:t>
+      </w:r>
+      <w:bookmarkEnd w:id="18"/>
     </w:p>
     <w:p>
       <w:pPr>
@@ -1666,29 +1699,69 @@
           <w:lang w:val="nl-NL"/>
         </w:rPr>
       </w:pPr>
-      <w:bookmarkStart w:id="18" w:name="__RefHeading___Toc317_4096020468"/>
-      <w:bookmarkStart w:id="19" w:name="_Toc84254139"/>
-      <w:bookmarkEnd w:id="18"/>
-      <w:r>
-        <w:rPr>
-          <w:lang w:val="nl-NL"/>
-        </w:rPr>
-        <w:t>2.6 Grafisch ontwerp</w:t>
-      </w:r>
+      <w:bookmarkStart w:id="19" w:name="__RefHeading___Toc319_4096020468"/>
+      <w:bookmarkStart w:id="20" w:name="_Toc84254140"/>
       <w:bookmarkEnd w:id="19"/>
-    </w:p>
-    <w:p>
-      <w:pPr>
-        <w:pStyle w:val="Normal"/>
-        <w:rPr>
-          <w:lang w:val="nl-NL"/>
-        </w:rPr>
-      </w:pPr>
-      <w:r>
-        <w:rPr>
-          <w:lang w:val="nl-NL"/>
-        </w:rPr>
-        <w:t>S</w:t>
+      <w:r>
+        <w:rPr>
+          <w:lang w:val="nl-NL"/>
+        </w:rPr>
+        <w:t>2.7 Conclusie</w:t>
+      </w:r>
+      <w:bookmarkEnd w:id="20"/>
+    </w:p>
+    <w:p>
+      <w:pPr>
+        <w:pStyle w:val="Normal"/>
+        <w:rPr>
+          <w:lang w:val="nl-NL"/>
+        </w:rPr>
+      </w:pPr>
+      <w:r>
+        <w:rPr>
+          <w:lang w:val="nl-NL"/>
+        </w:rPr>
+        <w:t>s</w:t>
+      </w:r>
+    </w:p>
+    <w:p>
+      <w:pPr>
+        <w:pStyle w:val="Heading1"/>
+        <w:rPr>
+          <w:lang w:val="nl-NL"/>
+        </w:rPr>
+      </w:pPr>
+      <w:r>
+        <w:rPr>
+          <w:lang w:val="nl-NL"/>
+        </w:rPr>
+      </w:r>
+      <w:r>
+        <w:br w:type="page"/>
+      </w:r>
+    </w:p>
+    <w:p>
+      <w:pPr>
+        <w:pStyle w:val="Heading1"/>
+        <w:rPr>
+          <w:lang w:val="nl-NL"/>
+        </w:rPr>
+      </w:pPr>
+      <w:bookmarkStart w:id="21" w:name="__RefHeading___Toc321_4096020468"/>
+      <w:bookmarkStart w:id="22" w:name="_Toc84254141"/>
+      <w:bookmarkEnd w:id="21"/>
+      <w:r>
+        <w:rPr>
+          <w:lang w:val="nl-NL"/>
+        </w:rPr>
+        <w:t>3. Backend</w:t>
+      </w:r>
+      <w:bookmarkEnd w:id="22"/>
+      <w:r>
+        <w:rPr>
+          <w:lang w:val="nl-NL"/>
+        </w:rPr>
+        <w:t xml:space="preserve"> </w:t>
       </w:r>
     </w:p>
     <w:p>
@@ -1698,86 +1771,16 @@
           <w:lang w:val="nl-NL"/>
         </w:rPr>
       </w:pPr>
-      <w:bookmarkStart w:id="20" w:name="__RefHeading___Toc319_4096020468"/>
-      <w:bookmarkStart w:id="21" w:name="_Toc84254140"/>
-      <w:bookmarkEnd w:id="20"/>
-      <w:r>
-        <w:rPr>
-          <w:lang w:val="nl-NL"/>
-        </w:rPr>
-        <w:t>2.7 Conclusie</w:t>
-      </w:r>
-      <w:bookmarkEnd w:id="21"/>
-    </w:p>
-    <w:p>
-      <w:pPr>
-        <w:pStyle w:val="Normal"/>
-        <w:rPr>
-          <w:lang w:val="nl-NL"/>
-        </w:rPr>
-      </w:pPr>
-      <w:r>
-        <w:rPr>
-          <w:lang w:val="nl-NL"/>
-        </w:rPr>
-        <w:t>s</w:t>
-      </w:r>
-    </w:p>
-    <w:p>
-      <w:pPr>
-        <w:pStyle w:val="Heading1"/>
-        <w:rPr>
-          <w:lang w:val="nl-NL"/>
-        </w:rPr>
-      </w:pPr>
-      <w:r>
-        <w:rPr/>
-      </w:r>
-      <w:r>
-        <w:br w:type="page"/>
-      </w:r>
-    </w:p>
-    <w:p>
-      <w:pPr>
-        <w:pStyle w:val="Heading1"/>
-        <w:rPr>
-          <w:lang w:val="nl-NL"/>
-        </w:rPr>
-      </w:pPr>
-      <w:bookmarkStart w:id="22" w:name="__RefHeading___Toc321_4096020468"/>
-      <w:bookmarkStart w:id="23" w:name="_Toc84254141"/>
-      <w:bookmarkEnd w:id="22"/>
-      <w:r>
-        <w:rPr>
-          <w:lang w:val="nl-NL"/>
-        </w:rPr>
-        <w:t>3. Backend</w:t>
-      </w:r>
+      <w:bookmarkStart w:id="23" w:name="__RefHeading___Toc323_4096020468"/>
+      <w:bookmarkStart w:id="24" w:name="_Toc84254142"/>
       <w:bookmarkEnd w:id="23"/>
       <w:r>
         <w:rPr>
           <w:lang w:val="nl-NL"/>
         </w:rPr>
-        <w:t xml:space="preserve"> </w:t>
-      </w:r>
-    </w:p>
-    <w:p>
-      <w:pPr>
-        <w:pStyle w:val="Heading2"/>
-        <w:rPr>
-          <w:lang w:val="nl-NL"/>
-        </w:rPr>
-      </w:pPr>
-      <w:bookmarkStart w:id="24" w:name="__RefHeading___Toc323_4096020468"/>
-      <w:bookmarkStart w:id="25" w:name="_Toc84254142"/>
+        <w:t>3.1 Omschrijving van het product</w:t>
+      </w:r>
       <w:bookmarkEnd w:id="24"/>
-      <w:r>
-        <w:rPr>
-          <w:lang w:val="nl-NL"/>
-        </w:rPr>
-        <w:t>3.1 Omschrijving van het product</w:t>
-      </w:r>
-      <w:bookmarkEnd w:id="25"/>
     </w:p>
     <w:p>
       <w:pPr>
@@ -1808,11 +1811,6 @@
         <w:br/>
         <w:t>De server zal gamelogica bevatten, deze worden door de andere teams verzorgd.</w:t>
         <w:br/>
-      </w:r>
-      <w:r>
-        <w:rPr>
-          <w:lang w:val="nl-NL"/>
-        </w:rPr>
         <w:t>De server zal sockets gebruiken voor de real-time communicatie met de clients.</w:t>
       </w:r>
     </w:p>
@@ -1823,8 +1821,8 @@
           <w:lang w:val="nl-NL"/>
         </w:rPr>
       </w:pPr>
-      <w:bookmarkStart w:id="26" w:name="__RefHeading___Toc325_4096020468"/>
-      <w:bookmarkEnd w:id="26"/>
+      <w:bookmarkStart w:id="25" w:name="__RefHeading___Toc325_4096020468"/>
+      <w:bookmarkEnd w:id="25"/>
       <w:r>
         <w:rPr/>
         <w:t>3.1.1 Omschrijving “Lobby”</w:t>
@@ -1851,16 +1849,16 @@
           <w:lang w:val="nl-NL"/>
         </w:rPr>
       </w:pPr>
-      <w:bookmarkStart w:id="27" w:name="__RefHeading___Toc327_4096020468"/>
-      <w:bookmarkStart w:id="28" w:name="_Toc84254143"/>
+      <w:bookmarkStart w:id="26" w:name="__RefHeading___Toc327_4096020468"/>
+      <w:bookmarkStart w:id="27" w:name="_Toc84254143"/>
+      <w:bookmarkEnd w:id="26"/>
+      <w:r>
+        <w:rPr>
+          <w:lang w:val="nl-NL"/>
+        </w:rPr>
+        <w:t>3.2 Functionaliteiten</w:t>
+      </w:r>
       <w:bookmarkEnd w:id="27"/>
-      <w:r>
-        <w:rPr>
-          <w:lang w:val="nl-NL"/>
-        </w:rPr>
-        <w:t>3.2 Functionaliteiten</w:t>
-      </w:r>
-      <w:bookmarkEnd w:id="28"/>
     </w:p>
     <w:p>
       <w:pPr>
@@ -1874,23 +1872,6 @@
           <w:lang w:val="nl-NL"/>
         </w:rPr>
         <w:t>De backend zal de volgende functionaliteiten bevatten</w:t>
-      </w:r>
-    </w:p>
-    <w:p>
-      <w:pPr>
-        <w:pStyle w:val="Normal"/>
-        <w:rPr>
-          <w:b/>
-          <w:b/>
-          <w:bCs/>
-        </w:rPr>
-      </w:pPr>
-      <w:r>
-        <w:rPr>
-          <w:b/>
-          <w:bCs/>
-        </w:rPr>
-        <w:t>Must have</w:t>
       </w:r>
     </w:p>
     <w:p>
@@ -1974,6 +1955,90 @@
           <w:b w:val="false"/>
           <w:bCs w:val="false"/>
         </w:rPr>
+        <w:t>Game logica voor gedeelde spel-elementen</w:t>
+      </w:r>
+    </w:p>
+    <w:p>
+      <w:pPr>
+        <w:pStyle w:val="Normal"/>
+        <w:numPr>
+          <w:ilvl w:val="1"/>
+          <w:numId w:val="2"/>
+        </w:numPr>
+        <w:rPr>
+          <w:b w:val="false"/>
+          <w:b w:val="false"/>
+          <w:bCs w:val="false"/>
+        </w:rPr>
+      </w:pPr>
+      <w:r>
+        <w:rPr>
+          <w:b w:val="false"/>
+          <w:bCs w:val="false"/>
+        </w:rPr>
+        <w:t>Timers</w:t>
+      </w:r>
+    </w:p>
+    <w:p>
+      <w:pPr>
+        <w:pStyle w:val="Normal"/>
+        <w:numPr>
+          <w:ilvl w:val="1"/>
+          <w:numId w:val="2"/>
+        </w:numPr>
+        <w:rPr>
+          <w:b w:val="false"/>
+          <w:b w:val="false"/>
+          <w:bCs w:val="false"/>
+        </w:rPr>
+      </w:pPr>
+      <w:r>
+        <w:rPr>
+          <w:b w:val="false"/>
+          <w:bCs w:val="false"/>
+        </w:rPr>
+        <w:t>Antwoord controle</w:t>
+      </w:r>
+    </w:p>
+    <w:p>
+      <w:pPr>
+        <w:pStyle w:val="Normal"/>
+        <w:numPr>
+          <w:ilvl w:val="1"/>
+          <w:numId w:val="2"/>
+        </w:numPr>
+        <w:rPr>
+          <w:b w:val="false"/>
+          <w:b w:val="false"/>
+          <w:bCs w:val="false"/>
+        </w:rPr>
+      </w:pPr>
+      <w:r>
+        <w:rPr>
+          <w:b w:val="false"/>
+          <w:bCs w:val="false"/>
+        </w:rPr>
+      </w:r>
+    </w:p>
+    <w:p>
+      <w:pPr>
+        <w:pStyle w:val="Normal"/>
+        <w:numPr>
+          <w:ilvl w:val="0"/>
+          <w:numId w:val="2"/>
+        </w:numPr>
+        <w:rPr>
+          <w:b w:val="false"/>
+          <w:b w:val="false"/>
+          <w:bCs w:val="false"/>
+        </w:rPr>
+      </w:pPr>
+      <w:r>
+        <w:rPr>
+          <w:b w:val="false"/>
+          <w:bCs w:val="false"/>
+        </w:rPr>
+        <w:t>s</w:t>
       </w:r>
     </w:p>
     <w:p>
@@ -1986,65 +2051,7 @@
         </w:rPr>
       </w:pPr>
       <w:r>
-        <w:rPr>
-          <w:b/>
-          <w:bCs/>
-        </w:rPr>
-        <w:t>Should have</w:t>
-      </w:r>
-    </w:p>
-    <w:p>
-      <w:pPr>
-        <w:pStyle w:val="Normal"/>
-        <w:numPr>
-          <w:ilvl w:val="0"/>
-          <w:numId w:val="3"/>
-        </w:numPr>
-        <w:rPr>
-          <w:b w:val="false"/>
-          <w:b w:val="false"/>
-          <w:bCs w:val="false"/>
-        </w:rPr>
-      </w:pPr>
-      <w:r>
-        <w:rPr>
-          <w:b w:val="false"/>
-          <w:bCs w:val="false"/>
-        </w:rPr>
-      </w:r>
-    </w:p>
-    <w:p>
-      <w:pPr>
-        <w:pStyle w:val="Normal"/>
-        <w:rPr>
-          <w:b/>
-          <w:b/>
-          <w:bCs/>
-        </w:rPr>
-      </w:pPr>
-      <w:r>
-        <w:rPr>
-          <w:b/>
-          <w:bCs/>
-        </w:rPr>
-        <w:t>Could have</w:t>
-      </w:r>
-    </w:p>
-    <w:p>
-      <w:pPr>
-        <w:pStyle w:val="Normal"/>
-        <w:rPr>
-          <w:b w:val="false"/>
-          <w:b w:val="false"/>
-          <w:bCs w:val="false"/>
-        </w:rPr>
-      </w:pPr>
-      <w:r>
-        <w:rPr>
-          <w:b w:val="false"/>
-          <w:bCs w:val="false"/>
-        </w:rPr>
-        <w:t>s</w:t>
+        <w:rPr/>
       </w:r>
     </w:p>
     <w:p>
@@ -2054,8 +2061,8 @@
           <w:lang w:val="nl-NL"/>
         </w:rPr>
       </w:pPr>
-      <w:bookmarkStart w:id="29" w:name="__RefHeading___Toc329_4096020468"/>
-      <w:bookmarkEnd w:id="29"/>
+      <w:bookmarkStart w:id="28" w:name="__RefHeading___Toc329_4096020468"/>
+      <w:bookmarkEnd w:id="28"/>
       <w:r>
         <w:rPr>
           <w:lang w:val="nl-NL"/>
@@ -2078,11 +2085,6 @@
         <w:br/>
         <w:t>Dit is de verantwoordelijkheid van het team dat verantwoordelijk is voor de game.</w:t>
         <w:br/>
-      </w:r>
-      <w:r>
-        <w:rPr>
-          <w:lang w:val="nl-NL"/>
-        </w:rPr>
         <w:t>Het centrale team biedt ondersteuning met het debuggen en integreren van de gamecode.</w:t>
       </w:r>
     </w:p>
@@ -2106,8 +2108,8 @@
           <w:lang w:val="nl-NL"/>
         </w:rPr>
       </w:pPr>
-      <w:bookmarkStart w:id="30" w:name="__RefHeading___Toc331_4096020468"/>
-      <w:bookmarkEnd w:id="30"/>
+      <w:bookmarkStart w:id="29" w:name="__RefHeading___Toc331_4096020468"/>
+      <w:bookmarkEnd w:id="29"/>
       <w:r>
         <w:rPr>
           <w:lang w:val="nl-NL"/>
@@ -2153,7 +2155,7 @@
         <w:docPartGallery w:val="Page Numbers (Bottom of Page)"/>
         <w:docPartUnique w:val="true"/>
       </w:docPartObj>
-      <w:id w:val="100192275"/>
+      <w:id w:val="474178935"/>
     </w:sdtPr>
     <w:sdtContent>
       <w:p>
@@ -2176,7 +2178,7 @@
         </w:r>
         <w:r>
           <w:rPr/>
-          <w:t>3</w:t>
+          <w:t>4</w:t>
         </w:r>
         <w:r>
           <w:rPr/>
@@ -3144,6 +3146,7 @@
     <w:qFormat/>
     <w:pPr>
       <w:widowControl/>
+      <w:suppressAutoHyphens w:val="true"/>
       <w:bidi w:val="0"/>
       <w:spacing w:lineRule="auto" w:line="259" w:before="0" w:after="160"/>
       <w:jc w:val="left"/>
@@ -3504,9 +3507,10 @@
       <w:szCs w:val="32"/>
     </w:rPr>
   </w:style>
-  <w:style w:type="paragraph" w:styleId="ContentsHeading">
+  <w:style w:type="paragraph" w:styleId="TOAHeading">
     <w:name w:val="TOA Heading"/>
     <w:basedOn w:val="IndexHeading"/>
+    <w:qFormat/>
     <w:pPr>
       <w:suppressLineNumbers/>
       <w:ind w:left="0" w:hanging="0"/>

</xml_diff>